<commit_message>
Add 20 and 22 labs
</commit_message>
<xml_diff>
--- a/KP2/cp2.docx
+++ b/KP2/cp2.docx
@@ -11,7 +11,9 @@
         </w:rPr>
       </w:pPr>
       <w:bookmarkStart w:id="0" w:name="_Hlk124179310"/>
+      <w:bookmarkStart w:id="1" w:name="_GoBack"/>
       <w:bookmarkEnd w:id="0"/>
+      <w:bookmarkEnd w:id="1"/>
       <w:r>
         <w:rPr>
           <w:rFonts w:ascii="Times New Roman" w:hAnsi="Times New Roman" w:cs="Times New Roman" w:hint="cs"/>
@@ -199,7 +201,7 @@
           <w:szCs w:val="40"/>
         </w:rPr>
       </w:pPr>
-      <w:bookmarkStart w:id="1" w:name="_Toc122044804"/>
+      <w:bookmarkStart w:id="2" w:name="_Toc122044804"/>
       <w:r>
         <w:rPr>
           <w:rFonts w:ascii="Times New Roman" w:hAnsi="Times New Roman" w:cs="Times New Roman" w:hint="cs"/>
@@ -208,7 +210,7 @@
         </w:rPr>
         <w:t>Курсов</w:t>
       </w:r>
-      <w:bookmarkEnd w:id="1"/>
+      <w:bookmarkEnd w:id="2"/>
       <w:r>
         <w:rPr>
           <w:rFonts w:ascii="Times New Roman" w:hAnsi="Times New Roman" w:cs="Times New Roman"/>
@@ -826,18 +828,7 @@
           <w:szCs w:val="28"/>
           <w:lang w:val="en-US"/>
         </w:rPr>
-        <w:t>…………</w:t>
-      </w:r>
-      <w:bookmarkStart w:id="2" w:name="_GoBack"/>
-      <w:bookmarkEnd w:id="2"/>
-      <w:r>
-        <w:rPr>
-          <w:rFonts w:ascii="Times New Roman" w:hAnsi="Times New Roman" w:cs="Times New Roman"/>
-          <w:sz w:val="28"/>
-          <w:szCs w:val="28"/>
-          <w:lang w:val="en-US"/>
-        </w:rPr>
-        <w:t>……………</w:t>
+        <w:t>………………………</w:t>
       </w:r>
       <w:r>
         <w:rPr>
@@ -7036,7 +7027,7 @@
           <w:rPr>
             <w:noProof/>
           </w:rPr>
-          <w:t>2</w:t>
+          <w:t>9</w:t>
         </w:r>
         <w:r>
           <w:fldChar w:fldCharType="end"/>
@@ -11518,7 +11509,7 @@
   <a:extraClrSchemeLst/>
   <a:extLst>
     <a:ext uri="{05A4C25C-085E-4340-85A3-A5531E510DB2}">
-      <thm15:themeFamily xmlns="" xmlns:thm15="http://schemas.microsoft.com/office/thememl/2012/main" name="Office Theme" id="{62F939B6-93AF-4DB8-9C6B-D6C7DFDC589F}" vid="{4A3C46E8-61CC-4603-A589-7422A47A8E4A}"/>
+      <thm15:themeFamily xmlns:thm15="http://schemas.microsoft.com/office/thememl/2012/main" xmlns="" name="Office Theme" id="{62F939B6-93AF-4DB8-9C6B-D6C7DFDC589F}" vid="{4A3C46E8-61CC-4603-A589-7422A47A8E4A}"/>
     </a:ext>
   </a:extLst>
 </a:theme>
@@ -11529,7 +11520,7 @@
 </file>
 
 <file path=customXml/itemProps1.xml><?xml version="1.0" encoding="utf-8"?>
-<ds:datastoreItem xmlns:ds="http://schemas.openxmlformats.org/officeDocument/2006/customXml" ds:itemID="{217EABD2-502A-4A65-A23C-DA013F03F5D7}">
+<ds:datastoreItem xmlns:ds="http://schemas.openxmlformats.org/officeDocument/2006/customXml" ds:itemID="{62D3608B-EEA5-4CDB-A04A-EDB99D2711A2}">
   <ds:schemaRefs>
     <ds:schemaRef ds:uri="http://schemas.openxmlformats.org/officeDocument/2006/bibliography"/>
   </ds:schemaRefs>

</xml_diff>